<commit_message>
final statement, started submitting
</commit_message>
<xml_diff>
--- a/CharlesStahlResume.docx
+++ b/CharlesStahlResume.docx
@@ -544,8 +544,6 @@
         </w:rPr>
         <w:t xml:space="preserve"> </w:t>
       </w:r>
-      <w:bookmarkStart w:id="0" w:name="_GoBack"/>
-      <w:bookmarkEnd w:id="0"/>
       <w:r>
         <w:rPr>
           <w:rFonts w:eastAsia="Times New Roman" w:cs="Times New Roman"/>
@@ -725,7 +723,6 @@
           <w:szCs w:val="20"/>
         </w:rPr>
       </w:pPr>
-      <w:proofErr w:type="gramStart"/>
       <w:r>
         <w:rPr>
           <w:rFonts w:eastAsia="Times New Roman" w:cs="Times New Roman"/>
@@ -733,7 +730,6 @@
         </w:rPr>
         <w:t>Princeton University award for excellence in course work and promise in independent research.</w:t>
       </w:r>
-      <w:proofErr w:type="gramEnd"/>
     </w:p>
     <w:p>
       <w:pPr>
@@ -765,25 +761,7 @@
           <w:b/>
           <w:szCs w:val="20"/>
         </w:rPr>
-        <w:t xml:space="preserve">Manfred </w:t>
-      </w:r>
-      <w:proofErr w:type="spellStart"/>
-      <w:r>
-        <w:rPr>
-          <w:rFonts w:eastAsia="Times New Roman" w:cs="Times New Roman"/>
-          <w:b/>
-          <w:szCs w:val="20"/>
-        </w:rPr>
-        <w:t>Pyka</w:t>
-      </w:r>
-      <w:proofErr w:type="spellEnd"/>
-      <w:r>
-        <w:rPr>
-          <w:rFonts w:eastAsia="Times New Roman" w:cs="Times New Roman"/>
-          <w:b/>
-          <w:szCs w:val="20"/>
-        </w:rPr>
-        <w:t xml:space="preserve"> Memorial Prize in Physics </w:t>
+        <w:t xml:space="preserve">Manfred Pyka Memorial Prize in Physics </w:t>
       </w:r>
       <w:r>
         <w:rPr>
@@ -855,7 +833,6 @@
           <w:szCs w:val="20"/>
         </w:rPr>
       </w:pPr>
-      <w:proofErr w:type="gramStart"/>
       <w:r>
         <w:rPr>
           <w:rFonts w:eastAsia="Times New Roman" w:cs="Times New Roman"/>
@@ -863,7 +840,6 @@
         </w:rPr>
         <w:t>Princeton University award for excellence in course work and promise in independent research.</w:t>
       </w:r>
-      <w:proofErr w:type="gramEnd"/>
     </w:p>
     <w:p>
       <w:pPr>
@@ -1586,23 +1562,7 @@
           <w:rFonts w:eastAsia="Times New Roman" w:cs="Times New Roman"/>
           <w:szCs w:val="20"/>
         </w:rPr>
-        <w:t xml:space="preserve">in the </w:t>
-      </w:r>
-      <w:proofErr w:type="spellStart"/>
-      <w:r>
-        <w:rPr>
-          <w:rFonts w:eastAsia="Times New Roman" w:cs="Times New Roman"/>
-          <w:szCs w:val="20"/>
-        </w:rPr>
-        <w:t>Heme</w:t>
-      </w:r>
-      <w:proofErr w:type="spellEnd"/>
-      <w:r>
-        <w:rPr>
-          <w:rFonts w:eastAsia="Times New Roman" w:cs="Times New Roman"/>
-          <w:szCs w:val="20"/>
-        </w:rPr>
-        <w:t xml:space="preserve"> group </w:t>
+        <w:t xml:space="preserve">in the Heme group </w:t>
       </w:r>
       <w:r>
         <w:rPr>
@@ -1632,21 +1592,12 @@
         </w:rPr>
         <w:t xml:space="preserve">independently on a </w:t>
       </w:r>
-      <w:proofErr w:type="spellStart"/>
-      <w:r>
-        <w:rPr>
-          <w:rFonts w:eastAsia="Times New Roman" w:cs="Times New Roman"/>
-          <w:szCs w:val="20"/>
-        </w:rPr>
-        <w:t>Matlab</w:t>
-      </w:r>
-      <w:proofErr w:type="spellEnd"/>
-      <w:r>
-        <w:rPr>
-          <w:rFonts w:eastAsia="Times New Roman" w:cs="Times New Roman"/>
-          <w:szCs w:val="20"/>
-        </w:rPr>
-        <w:t xml:space="preserve"> p</w:t>
+      <w:r>
+        <w:rPr>
+          <w:rFonts w:eastAsia="Times New Roman" w:cs="Times New Roman"/>
+          <w:szCs w:val="20"/>
+        </w:rPr>
+        <w:t>Matlab p</w:t>
       </w:r>
       <w:r>
         <w:rPr>
@@ -1722,65 +1673,15 @@
           <w:rFonts w:eastAsia="Times New Roman" w:cs="Times New Roman"/>
           <w:szCs w:val="20"/>
         </w:rPr>
-        <w:t xml:space="preserve">Computer: Java, C, </w:t>
-      </w:r>
-      <w:proofErr w:type="spellStart"/>
-      <w:r>
-        <w:rPr>
-          <w:rFonts w:eastAsia="Times New Roman" w:cs="Times New Roman"/>
-          <w:szCs w:val="20"/>
-        </w:rPr>
-        <w:t>Mathematica</w:t>
-      </w:r>
-      <w:proofErr w:type="spellEnd"/>
-      <w:r>
-        <w:rPr>
-          <w:rFonts w:eastAsia="Times New Roman" w:cs="Times New Roman"/>
-          <w:szCs w:val="20"/>
-        </w:rPr>
-        <w:t xml:space="preserve">, </w:t>
-      </w:r>
-      <w:proofErr w:type="spellStart"/>
-      <w:r>
-        <w:rPr>
-          <w:rFonts w:eastAsia="Times New Roman" w:cs="Times New Roman"/>
-          <w:szCs w:val="20"/>
-        </w:rPr>
-        <w:t>Matlab</w:t>
-      </w:r>
-      <w:proofErr w:type="spellEnd"/>
-      <w:r>
-        <w:rPr>
-          <w:rFonts w:eastAsia="Times New Roman" w:cs="Times New Roman"/>
-          <w:szCs w:val="20"/>
-        </w:rPr>
-        <w:t xml:space="preserve">, </w:t>
-      </w:r>
-      <w:proofErr w:type="spellStart"/>
-      <w:r>
-        <w:rPr>
-          <w:rFonts w:eastAsia="Times New Roman" w:cs="Times New Roman"/>
-          <w:szCs w:val="20"/>
-        </w:rPr>
-        <w:t>LaTeX</w:t>
-      </w:r>
-      <w:proofErr w:type="spellEnd"/>
-      <w:r>
-        <w:rPr>
-          <w:rFonts w:eastAsia="Times New Roman" w:cs="Times New Roman"/>
-          <w:szCs w:val="20"/>
-        </w:rPr>
-        <w:t xml:space="preserve">, </w:t>
-      </w:r>
-      <w:proofErr w:type="gramStart"/>
-      <w:r>
-        <w:rPr>
-          <w:rFonts w:eastAsia="Times New Roman" w:cs="Times New Roman"/>
-          <w:szCs w:val="20"/>
-        </w:rPr>
-        <w:t>Python</w:t>
-      </w:r>
-      <w:proofErr w:type="gramEnd"/>
+        <w:t>Computer: Java, C, Mathematica, Matlab, LaTeX</w:t>
+      </w:r>
+      <w:r>
+        <w:rPr>
+          <w:rFonts w:eastAsia="Times New Roman" w:cs="Times New Roman"/>
+          <w:szCs w:val="20"/>
+        </w:rPr>
+        <w:t>, Python</w:t>
+      </w:r>
     </w:p>
     <w:p>
       <w:pPr>
@@ -1858,6 +1759,7 @@
         <w:spacing w:line="240" w:lineRule="auto"/>
         <w:rPr>
           <w:rFonts w:eastAsia="Times New Roman" w:cs="Times New Roman"/>
+          <w:szCs w:val="20"/>
         </w:rPr>
       </w:pPr>
       <w:r>
@@ -1866,25 +1768,83 @@
           <w:b/>
           <w:szCs w:val="20"/>
         </w:rPr>
-        <w:t xml:space="preserve">Princeton Varsity Men’s Cross Country, </w:t>
-      </w:r>
-      <w:proofErr w:type="gramStart"/>
+        <w:t>Tutor for Sophomore-level Physics and Computer Science courses</w:t>
+      </w:r>
       <w:r>
         <w:rPr>
           <w:rFonts w:eastAsia="Times New Roman" w:cs="Times New Roman"/>
           <w:b/>
           <w:szCs w:val="20"/>
         </w:rPr>
-        <w:t>Indoor</w:t>
-      </w:r>
-      <w:proofErr w:type="gramEnd"/>
+        <w:tab/>
+      </w:r>
       <w:r>
         <w:rPr>
           <w:rFonts w:eastAsia="Times New Roman" w:cs="Times New Roman"/>
           <w:b/>
           <w:szCs w:val="20"/>
         </w:rPr>
-        <w:t xml:space="preserve"> and Outdoor Track teams,</w:t>
+        <w:tab/>
+      </w:r>
+      <w:r>
+        <w:rPr>
+          <w:rFonts w:eastAsia="Times New Roman" w:cs="Times New Roman"/>
+          <w:b/>
+          <w:szCs w:val="20"/>
+        </w:rPr>
+        <w:tab/>
+      </w:r>
+      <w:r>
+        <w:rPr>
+          <w:rFonts w:eastAsia="Times New Roman" w:cs="Times New Roman"/>
+          <w:b/>
+          <w:szCs w:val="20"/>
+        </w:rPr>
+        <w:tab/>
+      </w:r>
+      <w:r>
+        <w:rPr>
+          <w:rFonts w:eastAsia="Times New Roman" w:cs="Times New Roman"/>
+          <w:b/>
+          <w:szCs w:val="20"/>
+        </w:rPr>
+        <w:tab/>
+      </w:r>
+      <w:r>
+        <w:rPr>
+          <w:rFonts w:eastAsia="Times New Roman" w:cs="Times New Roman"/>
+          <w:b/>
+          <w:szCs w:val="20"/>
+        </w:rPr>
+        <w:tab/>
+      </w:r>
+      <w:r>
+        <w:rPr>
+          <w:rFonts w:eastAsia="Times New Roman" w:cs="Times New Roman"/>
+          <w:szCs w:val="20"/>
+        </w:rPr>
+        <w:t>Fall 2017</w:t>
+      </w:r>
+      <w:bookmarkStart w:id="0" w:name="_GoBack"/>
+      <w:bookmarkEnd w:id="0"/>
+    </w:p>
+    <w:p>
+      <w:pPr>
+        <w:tabs>
+          <w:tab w:val="left" w:pos="0"/>
+        </w:tabs>
+        <w:spacing w:line="240" w:lineRule="auto"/>
+        <w:rPr>
+          <w:rFonts w:eastAsia="Times New Roman" w:cs="Times New Roman"/>
+        </w:rPr>
+      </w:pPr>
+      <w:r>
+        <w:rPr>
+          <w:rFonts w:eastAsia="Times New Roman" w:cs="Times New Roman"/>
+          <w:b/>
+          <w:szCs w:val="20"/>
+        </w:rPr>
+        <w:t>Princeton Varsity Men’s Cross Country, Indoor and Outdoor Track teams,</w:t>
       </w:r>
       <w:r>
         <w:rPr>

</xml_diff>